<commit_message>
fixed documentation and exported as pdf
</commit_message>
<xml_diff>
--- a/documentation/required documents/Documentation/Webasierter Datenkbankmanager - Dokumentation.docx
+++ b/documentation/required documents/Documentation/Webasierter Datenkbankmanager - Dokumentation.docx
@@ -2346,21 +2346,7 @@
         <w:rPr>
           <w:rFonts w:ascii="Fira Code SemiBold" w:hAnsi="Fira Code SemiBold" w:cs="Fira Code SemiBold"/>
         </w:rPr>
-        <w:t xml:space="preserve"> und somit </w:t>
-      </w:r>
-      <w:proofErr w:type="spellStart"/>
-      <w:r>
-        <w:rPr>
-          <w:rFonts w:ascii="Fira Code SemiBold" w:hAnsi="Fira Code SemiBold" w:cs="Fira Code SemiBold"/>
-        </w:rPr>
-        <w:t>Git</w:t>
-      </w:r>
-      <w:proofErr w:type="spellEnd"/>
-      <w:r>
-        <w:rPr>
-          <w:rFonts w:ascii="Fira Code SemiBold" w:hAnsi="Fira Code SemiBold" w:cs="Fira Code SemiBold"/>
-        </w:rPr>
-        <w:t xml:space="preserve"> als </w:t>
+        <w:t xml:space="preserve"> und somit Git als </w:t>
       </w:r>
       <w:proofErr w:type="spellStart"/>
       <w:r>
@@ -2394,14 +2380,12 @@
           <w:rFonts w:ascii="Fira Code SemiBold" w:hAnsi="Fira Code SemiBold" w:cs="Fira Code SemiBold"/>
         </w:rPr>
       </w:pPr>
-      <w:proofErr w:type="spellStart"/>
       <w:r>
         <w:rPr>
           <w:rFonts w:ascii="Fira Code SemiBold" w:hAnsi="Fira Code SemiBold" w:cs="Fira Code SemiBold"/>
         </w:rPr>
         <w:t>Deployment</w:t>
       </w:r>
-      <w:proofErr w:type="spellEnd"/>
     </w:p>
     <w:p>
       <w:pPr>
@@ -2905,16 +2889,8 @@
         <w:rPr>
           <w:rFonts w:ascii="Fira Code SemiBold" w:hAnsi="Fira Code SemiBold" w:cs="Fira Code SemiBold"/>
         </w:rPr>
-        <w:t xml:space="preserve">Implementierung des Designs von Login und Hauptseite, sowie Styling von Elementen wie Header und </w:t>
-      </w:r>
-      <w:proofErr w:type="spellStart"/>
-      <w:r>
-        <w:rPr>
-          <w:rFonts w:ascii="Fira Code SemiBold" w:hAnsi="Fira Code SemiBold" w:cs="Fira Code SemiBold"/>
-        </w:rPr>
-        <w:t>Footer</w:t>
-      </w:r>
-      <w:proofErr w:type="spellEnd"/>
+        <w:t>Implementierung des Designs von Login und Hauptseite, sowie Styling von Elementen wie Header und Footer</w:t>
+      </w:r>
     </w:p>
     <w:p>
       <w:pPr>
@@ -4290,25 +4266,16 @@
           <w:rFonts w:ascii="Fira Code SemiBold" w:hAnsi="Fira Code SemiBold" w:cs="Fira Code SemiBold"/>
           <w:color w:val="000000" w:themeColor="text1"/>
         </w:rPr>
-        <w:t>hash_</w:t>
-      </w:r>
-      <w:proofErr w:type="gramStart"/>
+        <w:t>hash_mac</w:t>
+      </w:r>
+      <w:proofErr w:type="spellEnd"/>
       <w:r>
         <w:rPr>
           <w:rFonts w:ascii="Fira Code SemiBold" w:hAnsi="Fira Code SemiBold" w:cs="Fira Code SemiBold"/>
           <w:color w:val="000000" w:themeColor="text1"/>
         </w:rPr>
-        <w:t>mac</w:t>
-      </w:r>
-      <w:proofErr w:type="spellEnd"/>
-      <w:r>
-        <w:rPr>
-          <w:rFonts w:ascii="Fira Code SemiBold" w:hAnsi="Fira Code SemiBold" w:cs="Fira Code SemiBold"/>
-          <w:color w:val="000000" w:themeColor="text1"/>
-        </w:rPr>
         <w:t>(</w:t>
       </w:r>
-      <w:proofErr w:type="gramEnd"/>
       <w:r>
         <w:rPr>
           <w:rFonts w:ascii="Fira Code SemiBold" w:hAnsi="Fira Code SemiBold" w:cs="Fira Code SemiBold"/>
@@ -5171,31 +5138,15 @@
           <w:rFonts w:ascii="Fira Code SemiBold" w:hAnsi="Fira Code SemiBold" w:cs="Fira Code SemiBold"/>
           <w:color w:val="000000" w:themeColor="text1"/>
         </w:rPr>
-        <w:t>password_</w:t>
-      </w:r>
-      <w:proofErr w:type="gramStart"/>
+        <w:t>password_verify</w:t>
+      </w:r>
+      <w:proofErr w:type="spellEnd"/>
       <w:r>
         <w:rPr>
           <w:rFonts w:ascii="Fira Code SemiBold" w:hAnsi="Fira Code SemiBold" w:cs="Fira Code SemiBold"/>
           <w:color w:val="000000" w:themeColor="text1"/>
         </w:rPr>
-        <w:t>verify</w:t>
-      </w:r>
-      <w:proofErr w:type="spellEnd"/>
-      <w:r>
-        <w:rPr>
-          <w:rFonts w:ascii="Fira Code SemiBold" w:hAnsi="Fira Code SemiBold" w:cs="Fira Code SemiBold"/>
-          <w:color w:val="000000" w:themeColor="text1"/>
-        </w:rPr>
-        <w:t>(</w:t>
-      </w:r>
-      <w:proofErr w:type="gramEnd"/>
-      <w:r>
-        <w:rPr>
-          <w:rFonts w:ascii="Fira Code SemiBold" w:hAnsi="Fira Code SemiBold" w:cs="Fira Code SemiBold"/>
-          <w:color w:val="000000" w:themeColor="text1"/>
-        </w:rPr>
-        <w:t>)“ Funktion verglichen</w:t>
+        <w:t>()“ Funktion verglichen</w:t>
       </w:r>
       <w:r>
         <w:rPr>
@@ -5918,35 +5869,7 @@
         <w:rPr>
           <w:rFonts w:ascii="Fira Code SemiBold" w:hAnsi="Fira Code SemiBold" w:cs="Fira Code SemiBold"/>
         </w:rPr>
-        <w:t>Die Payload. Hier finden sich selbst festgelegte sowie allgemein empfohlene „Claims“ (</w:t>
-      </w:r>
-      <w:proofErr w:type="spellStart"/>
-      <w:r>
-        <w:rPr>
-          <w:rFonts w:ascii="Fira Code SemiBold" w:hAnsi="Fira Code SemiBold" w:cs="Fira Code SemiBold"/>
-        </w:rPr>
-        <w:t>key-value-pairs</w:t>
-      </w:r>
-      <w:proofErr w:type="spellEnd"/>
-      <w:r>
-        <w:rPr>
-          <w:rFonts w:ascii="Fira Code SemiBold" w:hAnsi="Fira Code SemiBold" w:cs="Fira Code SemiBold"/>
-        </w:rPr>
-        <w:t xml:space="preserve">). Alle Zeitpunkte sind von Beginn der </w:t>
-      </w:r>
-      <w:proofErr w:type="spellStart"/>
-      <w:r>
-        <w:rPr>
-          <w:rFonts w:ascii="Fira Code SemiBold" w:hAnsi="Fira Code SemiBold" w:cs="Fira Code SemiBold"/>
-        </w:rPr>
-        <w:t>Unixzeit</w:t>
-      </w:r>
-      <w:proofErr w:type="spellEnd"/>
-      <w:r>
-        <w:rPr>
-          <w:rFonts w:ascii="Fira Code SemiBold" w:hAnsi="Fira Code SemiBold" w:cs="Fira Code SemiBold"/>
-        </w:rPr>
-        <w:t xml:space="preserve"> an in Sekunden gerechnet angegeben. In kurz: die Anzahl der Sekunden seit dem 01.01.1970 um 00:00 Uhr UTC.</w:t>
+        <w:t>Die Payload. Hier finden sich selbst festgelegte sowie allgemein empfohlene „Claims“ (key-value-pairs). Alle Zeitpunkte sind von Beginn der Unixzeit an in Sekunden gerechnet angegeben. In kurz: die Anzahl der Sekunden seit dem 01.01.1970 um 00:00 Uhr UTC.</w:t>
       </w:r>
     </w:p>
     <w:p>
@@ -7563,7 +7486,6 @@
         <w:t xml:space="preserve">Zunächst holen wir uns das aktuelle Datum (Z.67). Mit </w:t>
       </w:r>
       <w:proofErr w:type="spellStart"/>
-      <w:proofErr w:type="gramStart"/>
       <w:r>
         <w:rPr>
           <w:rFonts w:ascii="Fira Code SemiBold" w:hAnsi="Fira Code SemiBold" w:cs="Fira Code SemiBold"/>
@@ -7577,31 +7499,7 @@
           <w:rFonts w:ascii="Fira Code SemiBold" w:hAnsi="Fira Code SemiBold" w:cs="Fira Code SemiBold"/>
           <w:bCs/>
         </w:rPr>
-        <w:t>(</w:t>
-      </w:r>
-      <w:proofErr w:type="gramEnd"/>
-      <w:r>
-        <w:rPr>
-          <w:rFonts w:ascii="Fira Code SemiBold" w:hAnsi="Fira Code SemiBold" w:cs="Fira Code SemiBold"/>
-          <w:bCs/>
-        </w:rPr>
-        <w:t xml:space="preserve">) können wir den Zeitstempel in Sekunden seit Beginn der </w:t>
-      </w:r>
-      <w:proofErr w:type="spellStart"/>
-      <w:r>
-        <w:rPr>
-          <w:rFonts w:ascii="Fira Code SemiBold" w:hAnsi="Fira Code SemiBold" w:cs="Fira Code SemiBold"/>
-          <w:bCs/>
-        </w:rPr>
-        <w:t>Unixzeit</w:t>
-      </w:r>
-      <w:proofErr w:type="spellEnd"/>
-      <w:r>
-        <w:rPr>
-          <w:rFonts w:ascii="Fira Code SemiBold" w:hAnsi="Fira Code SemiBold" w:cs="Fira Code SemiBold"/>
-          <w:bCs/>
-        </w:rPr>
-        <w:t xml:space="preserve"> abrufen (Z.70+72). Das Ablaufdatum legen wir mit der globalen Variable JWT_MODIFIER (Z.68) fest, welche wir genau wie JWT_DOMAIN_NAME (Z.71) und JWT_SECRET_KEY (Z.78) in der </w:t>
+        <w:t xml:space="preserve">() können wir den Zeitstempel in Sekunden seit Beginn der Unixzeit abrufen (Z.70+72). Das Ablaufdatum legen wir mit der globalen Variable JWT_MODIFIER (Z.68) fest, welche wir genau wie JWT_DOMAIN_NAME (Z.71) und JWT_SECRET_KEY (Z.78) in der </w:t>
       </w:r>
       <w:proofErr w:type="spellStart"/>
       <w:r>
@@ -8061,7 +7959,6 @@
         <w:t xml:space="preserve">Hier wird eine statische Funktion </w:t>
       </w:r>
       <w:proofErr w:type="spellStart"/>
-      <w:proofErr w:type="gramStart"/>
       <w:r>
         <w:rPr>
           <w:rFonts w:ascii="Fira Code SemiBold" w:hAnsi="Fira Code SemiBold" w:cs="Fira Code SemiBold"/>
@@ -8073,14 +7970,7 @@
         <w:rPr>
           <w:rFonts w:ascii="Fira Code SemiBold" w:hAnsi="Fira Code SemiBold" w:cs="Fira Code SemiBold"/>
         </w:rPr>
-        <w:t>(</w:t>
-      </w:r>
-      <w:proofErr w:type="gramEnd"/>
-      <w:r>
-        <w:rPr>
-          <w:rFonts w:ascii="Fira Code SemiBold" w:hAnsi="Fira Code SemiBold" w:cs="Fira Code SemiBold"/>
-        </w:rPr>
-        <w:t xml:space="preserve">) in der </w:t>
+        <w:t xml:space="preserve">() in der </w:t>
       </w:r>
       <w:proofErr w:type="spellStart"/>
       <w:r>
@@ -8264,14 +8154,14 @@
         <w:rPr>
           <w:rFonts w:ascii="Fira Code SemiBold" w:hAnsi="Fira Code SemiBold" w:cs="Fira Code SemiBold"/>
         </w:rPr>
-        <w:t xml:space="preserve">Ist dieser gesetzt so überprüfen wir per </w:t>
+        <w:t>Ist dieser gesetzt so überprüfen wir per Regex-</w:t>
       </w:r>
       <w:proofErr w:type="spellStart"/>
       <w:r>
         <w:rPr>
           <w:rFonts w:ascii="Fira Code SemiBold" w:hAnsi="Fira Code SemiBold" w:cs="Fira Code SemiBold"/>
         </w:rPr>
-        <w:t>Regex-Matching</w:t>
+        <w:t>Matching</w:t>
       </w:r>
       <w:proofErr w:type="spellEnd"/>
       <w:r>
@@ -8343,7 +8233,6 @@
         <w:t>Mit $</w:t>
       </w:r>
       <w:proofErr w:type="spellStart"/>
-      <w:proofErr w:type="gramStart"/>
       <w:r>
         <w:rPr>
           <w:rFonts w:ascii="Fira Code SemiBold" w:hAnsi="Fira Code SemiBold" w:cs="Fira Code SemiBold"/>
@@ -8355,14 +8244,7 @@
         <w:rPr>
           <w:rFonts w:ascii="Fira Code SemiBold" w:hAnsi="Fira Code SemiBold" w:cs="Fira Code SemiBold"/>
         </w:rPr>
-        <w:t>[</w:t>
-      </w:r>
-      <w:proofErr w:type="gramEnd"/>
-      <w:r>
-        <w:rPr>
-          <w:rFonts w:ascii="Fira Code SemiBold" w:hAnsi="Fira Code SemiBold" w:cs="Fira Code SemiBold"/>
-        </w:rPr>
-        <w:t>1] können wir auf den Wert nach dem Whitespace hinter „</w:t>
+        <w:t>[1] können wir auf den Wert nach dem Whitespace hinter „</w:t>
       </w:r>
       <w:proofErr w:type="spellStart"/>
       <w:r>
@@ -8728,21 +8610,7 @@
         <w:rPr>
           <w:rFonts w:ascii="Fira Code SemiBold" w:hAnsi="Fira Code SemiBold" w:cs="Fira Code SemiBold"/>
         </w:rPr>
-        <w:t xml:space="preserve">Wenn der Token </w:t>
-      </w:r>
-      <w:proofErr w:type="gramStart"/>
-      <w:r>
-        <w:rPr>
-          <w:rFonts w:ascii="Fira Code SemiBold" w:hAnsi="Fira Code SemiBold" w:cs="Fira Code SemiBold"/>
-        </w:rPr>
-        <w:t>soweit</w:t>
-      </w:r>
-      <w:proofErr w:type="gramEnd"/>
-      <w:r>
-        <w:rPr>
-          <w:rFonts w:ascii="Fira Code SemiBold" w:hAnsi="Fira Code SemiBold" w:cs="Fira Code SemiBold"/>
-        </w:rPr>
-        <w:t xml:space="preserve"> zeitlich akzeptiert werden kann wird überprüft, ob das </w:t>
+        <w:t xml:space="preserve">Wenn der Token soweit zeitlich akzeptiert werden kann wird überprüft, ob das </w:t>
       </w:r>
       <w:proofErr w:type="spellStart"/>
       <w:r>
@@ -9165,21 +9033,7 @@
         <w:rPr>
           <w:rFonts w:ascii="Fira Code SemiBold" w:hAnsi="Fira Code SemiBold" w:cs="Fira Code SemiBold"/>
         </w:rPr>
-        <w:t xml:space="preserve">Das Repository greift auf den </w:t>
-      </w:r>
-      <w:proofErr w:type="spellStart"/>
-      <w:r>
-        <w:rPr>
-          <w:rFonts w:ascii="Fira Code SemiBold" w:hAnsi="Fira Code SemiBold" w:cs="Fira Code SemiBold"/>
-        </w:rPr>
-        <w:t>DBContext</w:t>
-      </w:r>
-      <w:proofErr w:type="spellEnd"/>
-      <w:r>
-        <w:rPr>
-          <w:rFonts w:ascii="Fira Code SemiBold" w:hAnsi="Fira Code SemiBold" w:cs="Fira Code SemiBold"/>
-        </w:rPr>
-        <w:t xml:space="preserve"> zu, welcher per PDO auf die Datenbank zugreift und holt sich die benötigten Daten oder führt eine Anweisung aus. </w:t>
+        <w:t xml:space="preserve">Das Repository greift auf den DBContext zu, welcher per PDO auf die Datenbank zugreift und holt sich die benötigten Daten oder führt eine Anweisung aus. </w:t>
       </w:r>
     </w:p>
     <w:p>
@@ -9273,7 +9127,6 @@
         <w:t xml:space="preserve">Endpunkt werden erkannt, </w:t>
       </w:r>
       <w:proofErr w:type="spellStart"/>
-      <w:proofErr w:type="gramStart"/>
       <w:r>
         <w:rPr>
           <w:rFonts w:ascii="Fira Code SemiBold" w:hAnsi="Fira Code SemiBold" w:cs="Fira Code SemiBold"/>
@@ -9285,14 +9138,7 @@
         <w:rPr>
           <w:rFonts w:ascii="Fira Code SemiBold" w:hAnsi="Fira Code SemiBold" w:cs="Fira Code SemiBold"/>
         </w:rPr>
-        <w:t>(</w:t>
-      </w:r>
-      <w:proofErr w:type="gramEnd"/>
-      <w:r>
-        <w:rPr>
-          <w:rFonts w:ascii="Fira Code SemiBold" w:hAnsi="Fira Code SemiBold" w:cs="Fira Code SemiBold"/>
-        </w:rPr>
-        <w:t xml:space="preserve">) vom </w:t>
+        <w:t xml:space="preserve">() vom </w:t>
       </w:r>
       <w:proofErr w:type="spellStart"/>
       <w:r>
@@ -9481,21 +9327,7 @@
         <w:rPr>
           <w:rFonts w:ascii="Fira Code SemiBold" w:hAnsi="Fira Code SemiBold" w:cs="Fira Code SemiBold"/>
         </w:rPr>
-        <w:t xml:space="preserve">Im </w:t>
-      </w:r>
-      <w:proofErr w:type="spellStart"/>
-      <w:r>
-        <w:rPr>
-          <w:rFonts w:ascii="Fira Code SemiBold" w:hAnsi="Fira Code SemiBold" w:cs="Fira Code SemiBold"/>
-        </w:rPr>
-        <w:t>DBContext</w:t>
-      </w:r>
-      <w:proofErr w:type="spellEnd"/>
-      <w:r>
-        <w:rPr>
-          <w:rFonts w:ascii="Fira Code SemiBold" w:hAnsi="Fira Code SemiBold" w:cs="Fira Code SemiBold"/>
-        </w:rPr>
-        <w:t xml:space="preserve"> geben wir an, dass alle Zeilen aus der Tabelle nach und nach eingelesen werden sollen und in ein Array aus assoziativen Arrays gespeichert werden sollen.</w:t>
+        <w:t>Im DBContext geben wir an, dass alle Zeilen aus der Tabelle nach und nach eingelesen werden sollen und in ein Array aus assoziativen Arrays gespeichert werden sollen.</w:t>
       </w:r>
     </w:p>
     <w:p>
@@ -9554,21 +9386,7 @@
         <w:rPr>
           <w:rFonts w:ascii="Fira Code SemiBold" w:hAnsi="Fira Code SemiBold" w:cs="Fira Code SemiBold"/>
         </w:rPr>
-        <w:t xml:space="preserve"> wenn wir die Tabelle laden, und damit wir im Frontend für das Objekt bis zum </w:t>
-      </w:r>
-      <w:proofErr w:type="spellStart"/>
-      <w:r>
-        <w:rPr>
-          <w:rFonts w:ascii="Fira Code SemiBold" w:hAnsi="Fira Code SemiBold" w:cs="Fira Code SemiBold"/>
-        </w:rPr>
-        <w:t>Submit</w:t>
-      </w:r>
-      <w:proofErr w:type="spellEnd"/>
-      <w:r>
-        <w:rPr>
-          <w:rFonts w:ascii="Fira Code SemiBold" w:hAnsi="Fira Code SemiBold" w:cs="Fira Code SemiBold"/>
-        </w:rPr>
-        <w:t xml:space="preserve"> keine weiteren Anfragen losschicken müssen, wenn wir es editieren wollen.</w:t>
+        <w:t xml:space="preserve"> wenn wir die Tabelle laden, und damit wir im Frontend für das Objekt bis zum Submit keine weiteren Anfragen losschicken müssen, wenn wir es editieren wollen.</w:t>
       </w:r>
     </w:p>
     <w:p>
@@ -9936,21 +9754,7 @@
         <w:rPr>
           <w:rFonts w:ascii="Fira Code SemiBold" w:hAnsi="Fira Code SemiBold" w:cs="Fira Code SemiBold"/>
         </w:rPr>
-        <w:t xml:space="preserve">Der Nutzer kann nur auf die Daten zugreifen, wenn er sich vorher </w:t>
-      </w:r>
-      <w:proofErr w:type="gramStart"/>
-      <w:r>
-        <w:rPr>
-          <w:rFonts w:ascii="Fira Code SemiBold" w:hAnsi="Fira Code SemiBold" w:cs="Fira Code SemiBold"/>
-        </w:rPr>
-        <w:t>mittels Log-in</w:t>
-      </w:r>
-      <w:proofErr w:type="gramEnd"/>
-      <w:r>
-        <w:rPr>
-          <w:rFonts w:ascii="Fira Code SemiBold" w:hAnsi="Fira Code SemiBold" w:cs="Fira Code SemiBold"/>
-        </w:rPr>
-        <w:t xml:space="preserve"> authentifiziert und dadurch einen JWT erhalten hat.</w:t>
+        <w:t>Der Nutzer kann nur auf die Daten zugreifen, wenn er sich vorher mittels Log-in authentifiziert und dadurch einen JWT erhalten hat.</w:t>
       </w:r>
     </w:p>
     <w:p>
@@ -10575,46 +10379,63 @@
           <w:rFonts w:ascii="Fira Code SemiBold" w:hAnsi="Fira Code SemiBold" w:cs="Fira Code SemiBold"/>
           <w:lang w:val="en-US"/>
         </w:rPr>
-        <w:t xml:space="preserve"> dem </w:t>
+        <w:t xml:space="preserve"> dem RxJS Framework. </w:t>
+      </w:r>
+      <w:r>
+        <w:rPr>
+          <w:rFonts w:ascii="Fira Code SemiBold" w:hAnsi="Fira Code SemiBold" w:cs="Fira Code SemiBold"/>
+        </w:rPr>
+        <w:t>Diese Klassen sind nicht Bestandteil von JavaScript und Angular.</w:t>
+      </w:r>
+      <w:r>
+        <w:t xml:space="preserve"> </w:t>
       </w:r>
       <w:proofErr w:type="spellStart"/>
       <w:r>
         <w:rPr>
           <w:rFonts w:ascii="Fira Code SemiBold" w:hAnsi="Fira Code SemiBold" w:cs="Fira Code SemiBold"/>
-          <w:lang w:val="en-US"/>
-        </w:rPr>
-        <w:t>RxJS</w:t>
+        </w:rPr>
+        <w:t>BehaviorSubject</w:t>
       </w:r>
       <w:proofErr w:type="spellEnd"/>
       <w:r>
         <w:rPr>
           <w:rFonts w:ascii="Fira Code SemiBold" w:hAnsi="Fira Code SemiBold" w:cs="Fira Code SemiBold"/>
-          <w:lang w:val="en-US"/>
-        </w:rPr>
-        <w:t xml:space="preserve"> Framework. </w:t>
-      </w:r>
-      <w:r>
-        <w:rPr>
-          <w:rFonts w:ascii="Fira Code SemiBold" w:hAnsi="Fira Code SemiBold" w:cs="Fira Code SemiBold"/>
-        </w:rPr>
-        <w:t>Diese Klassen sind nicht Bestandteil von JavaScript und Angular.</w:t>
-      </w:r>
-      <w:r>
-        <w:t xml:space="preserve"> </w:t>
+        </w:rPr>
+        <w:t xml:space="preserve"> erbt von </w:t>
       </w:r>
       <w:proofErr w:type="spellStart"/>
       <w:r>
         <w:rPr>
           <w:rFonts w:ascii="Fira Code SemiBold" w:hAnsi="Fira Code SemiBold" w:cs="Fira Code SemiBold"/>
         </w:rPr>
-        <w:t>BehaviorSubject</w:t>
+        <w:t>Subject</w:t>
       </w:r>
       <w:proofErr w:type="spellEnd"/>
       <w:r>
         <w:rPr>
           <w:rFonts w:ascii="Fira Code SemiBold" w:hAnsi="Fira Code SemiBold" w:cs="Fira Code SemiBold"/>
         </w:rPr>
-        <w:t xml:space="preserve"> erbt von </w:t>
+        <w:t xml:space="preserve"> und das erbt von Observable. Alle haben den gleichen Feature-Umfang wie ein Observable</w:t>
+      </w:r>
+      <w:r>
+        <w:rPr>
+          <w:rFonts w:ascii="Fira Code SemiBold" w:hAnsi="Fira Code SemiBold" w:cs="Fira Code SemiBold"/>
+        </w:rPr>
+        <w:t>.</w:t>
+      </w:r>
+    </w:p>
+    <w:p>
+      <w:pPr>
+        <w:rPr>
+          <w:rFonts w:ascii="Fira Code SemiBold" w:hAnsi="Fira Code SemiBold" w:cs="Fira Code SemiBold"/>
+        </w:rPr>
+      </w:pPr>
+      <w:r>
+        <w:rPr>
+          <w:rFonts w:ascii="Fira Code SemiBold" w:hAnsi="Fira Code SemiBold" w:cs="Fira Code SemiBold"/>
+        </w:rPr>
+        <w:t xml:space="preserve">Ein </w:t>
       </w:r>
       <w:proofErr w:type="spellStart"/>
       <w:r>
@@ -10628,68 +10449,7 @@
         <w:rPr>
           <w:rFonts w:ascii="Fira Code SemiBold" w:hAnsi="Fira Code SemiBold" w:cs="Fira Code SemiBold"/>
         </w:rPr>
-        <w:t xml:space="preserve"> und das erbt </w:t>
-      </w:r>
-      <w:proofErr w:type="gramStart"/>
-      <w:r>
-        <w:rPr>
-          <w:rFonts w:ascii="Fira Code SemiBold" w:hAnsi="Fira Code SemiBold" w:cs="Fira Code SemiBold"/>
-        </w:rPr>
-        <w:t>von Observable</w:t>
-      </w:r>
-      <w:proofErr w:type="gramEnd"/>
-      <w:r>
-        <w:rPr>
-          <w:rFonts w:ascii="Fira Code SemiBold" w:hAnsi="Fira Code SemiBold" w:cs="Fira Code SemiBold"/>
-        </w:rPr>
-        <w:t>. Alle haben den gleichen Feature-Umfang wie ein Observable</w:t>
-      </w:r>
-      <w:r>
-        <w:rPr>
-          <w:rFonts w:ascii="Fira Code SemiBold" w:hAnsi="Fira Code SemiBold" w:cs="Fira Code SemiBold"/>
-        </w:rPr>
-        <w:t>.</w:t>
-      </w:r>
-    </w:p>
-    <w:p>
-      <w:pPr>
-        <w:rPr>
-          <w:rFonts w:ascii="Fira Code SemiBold" w:hAnsi="Fira Code SemiBold" w:cs="Fira Code SemiBold"/>
-        </w:rPr>
-      </w:pPr>
-      <w:r>
-        <w:rPr>
-          <w:rFonts w:ascii="Fira Code SemiBold" w:hAnsi="Fira Code SemiBold" w:cs="Fira Code SemiBold"/>
-        </w:rPr>
-        <w:t xml:space="preserve">Ein </w:t>
-      </w:r>
-      <w:proofErr w:type="spellStart"/>
-      <w:r>
-        <w:rPr>
-          <w:rFonts w:ascii="Fira Code SemiBold" w:hAnsi="Fira Code SemiBold" w:cs="Fira Code SemiBold"/>
-        </w:rPr>
-        <w:t>Subject</w:t>
-      </w:r>
-      <w:proofErr w:type="spellEnd"/>
-      <w:r>
-        <w:rPr>
-          <w:rFonts w:ascii="Fira Code SemiBold" w:hAnsi="Fira Code SemiBold" w:cs="Fira Code SemiBold"/>
-        </w:rPr>
-        <w:t xml:space="preserve"> speichert das letzte Event, welches über das Observable verschickt wurde. Ein Zugriff auf das letzte Event ist </w:t>
-      </w:r>
-      <w:proofErr w:type="gramStart"/>
-      <w:r>
-        <w:rPr>
-          <w:rFonts w:ascii="Fira Code SemiBold" w:hAnsi="Fira Code SemiBold" w:cs="Fira Code SemiBold"/>
-        </w:rPr>
-        <w:t>in einem Observable</w:t>
-      </w:r>
-      <w:proofErr w:type="gramEnd"/>
-      <w:r>
-        <w:rPr>
-          <w:rFonts w:ascii="Fira Code SemiBold" w:hAnsi="Fira Code SemiBold" w:cs="Fira Code SemiBold"/>
-        </w:rPr>
-        <w:t xml:space="preserve"> nicht möglich.</w:t>
+        <w:t xml:space="preserve"> speichert das letzte Event, welches über das Observable verschickt wurde. Ein Zugriff auf das letzte Event ist in einem Observable nicht möglich.</w:t>
       </w:r>
     </w:p>
     <w:p>
@@ -10980,30 +10740,56 @@
           <w:color w:val="000000" w:themeColor="text1"/>
         </w:rPr>
       </w:pPr>
-      <w:r>
-        <w:rPr>
-          <w:rFonts w:ascii="Fira Code SemiBold" w:hAnsi="Fira Code SemiBold" w:cs="Fira Code SemiBold"/>
-          <w:noProof/>
+    </w:p>
+    <w:p>
+      <w:pPr>
+        <w:pStyle w:val="berschrift1"/>
+        <w:rPr>
+          <w:rFonts w:ascii="Fira Code SemiBold" w:hAnsi="Fira Code SemiBold" w:cs="Fira Code SemiBold"/>
+          <w:b/>
+          <w:bCs/>
+          <w:color w:val="000000" w:themeColor="text1"/>
+          <w:sz w:val="22"/>
+          <w:szCs w:val="22"/>
+          <w:u w:val="single"/>
+        </w:rPr>
+        <w:sectPr>
+          <w:pgSz w:w="11906" w:h="16838"/>
+          <w:pgMar w:top="1417" w:right="1417" w:bottom="1134" w:left="1417" w:header="708" w:footer="708" w:gutter="0"/>
+          <w:pgBorders w:offsetFrom="page">
+            <w:top w:val="single" w:sz="24" w:space="24" w:color="E26D6D"/>
+            <w:left w:val="single" w:sz="24" w:space="24" w:color="E26D6D"/>
+            <w:bottom w:val="single" w:sz="24" w:space="24" w:color="E26D6D"/>
+            <w:right w:val="single" w:sz="24" w:space="24" w:color="E26D6D"/>
+          </w:pgBorders>
+          <w:cols w:space="708"/>
+          <w:titlePg/>
+          <w:docGrid w:linePitch="360"/>
+        </w:sectPr>
+      </w:pPr>
+      <w:r>
+        <w:rPr>
+          <w:rFonts w:ascii="Fira Code SemiBold" w:hAnsi="Fira Code SemiBold" w:cs="Fira Code SemiBold"/>
+          <w:b/>
+          <w:bCs/>
+          <w:color w:val="000000" w:themeColor="text1"/>
+          <w:sz w:val="22"/>
+          <w:szCs w:val="22"/>
+          <w:u w:val="single"/>
         </w:rPr>
         <w:drawing>
-          <wp:anchor distT="0" distB="0" distL="114300" distR="114300" simplePos="0" relativeHeight="251702272" behindDoc="0" locked="0" layoutInCell="1" allowOverlap="1" wp14:anchorId="131C6F56" wp14:editId="004F671D">
+          <wp:anchor distT="0" distB="0" distL="114300" distR="114300" simplePos="0" relativeHeight="251731968" behindDoc="0" locked="0" layoutInCell="1" allowOverlap="1" wp14:anchorId="373E92F8" wp14:editId="0BA68CBA">
             <wp:simplePos x="0" y="0"/>
             <wp:positionH relativeFrom="margin">
-              <wp:align>left</wp:align>
+              <wp:align>right</wp:align>
             </wp:positionH>
             <wp:positionV relativeFrom="paragraph">
-              <wp:posOffset>1423083</wp:posOffset>
+              <wp:posOffset>1032031</wp:posOffset>
             </wp:positionV>
-            <wp:extent cx="4413107" cy="1371600"/>
-            <wp:effectExtent l="0" t="0" r="6985" b="0"/>
-            <wp:wrapNone/>
-            <wp:docPr id="63" name="Grafik 2" descr="Ein Bild, das Text enthält.&#10;&#10;Automatisch generierte Beschreibung">
-              <a:extLst xmlns:a="http://schemas.openxmlformats.org/drawingml/2006/main">
-                <a:ext uri="{FF2B5EF4-FFF2-40B4-BE49-F238E27FC236}">
-                  <a16:creationId xmlns:a16="http://schemas.microsoft.com/office/drawing/2014/main" id="{CA428697-7AF2-F5F9-7059-2885ADA95DD4}"/>
-                </a:ext>
-              </a:extLst>
-            </wp:docPr>
+            <wp:extent cx="5760720" cy="1756410"/>
+            <wp:effectExtent l="0" t="0" r="0" b="0"/>
+            <wp:wrapSquare wrapText="bothSides"/>
+            <wp:docPr id="86" name="Grafik 86"/>
             <wp:cNvGraphicFramePr>
               <a:graphicFrameLocks xmlns:a="http://schemas.openxmlformats.org/drawingml/2006/main" noChangeAspect="1"/>
             </wp:cNvGraphicFramePr>
@@ -11011,19 +10797,11 @@
               <a:graphicData uri="http://schemas.openxmlformats.org/drawingml/2006/picture">
                 <pic:pic xmlns:pic="http://schemas.openxmlformats.org/drawingml/2006/picture">
                   <pic:nvPicPr>
-                    <pic:cNvPr id="10" name="Grafik 2" descr="Ein Bild, das Text enthält.&#10;&#10;Automatisch generierte Beschreibung">
-                      <a:extLst>
-                        <a:ext uri="{FF2B5EF4-FFF2-40B4-BE49-F238E27FC236}">
-                          <a16:creationId xmlns:a16="http://schemas.microsoft.com/office/drawing/2014/main" id="{CA428697-7AF2-F5F9-7059-2885ADA95DD4}"/>
-                        </a:ext>
-                      </a:extLst>
-                    </pic:cNvPr>
-                    <pic:cNvPicPr>
-                      <a:picLocks noChangeAspect="1"/>
-                    </pic:cNvPicPr>
+                    <pic:cNvPr id="1" name=""/>
+                    <pic:cNvPicPr/>
                   </pic:nvPicPr>
                   <pic:blipFill>
-                    <a:blip r:embed="rId43" cstate="print">
+                    <a:blip r:embed="rId43">
                       <a:extLst>
                         <a:ext uri="{28A0092B-C50C-407E-A947-70E740481C1C}">
                           <a14:useLocalDpi xmlns:a14="http://schemas.microsoft.com/office/drawing/2010/main" val="0"/>
@@ -11037,7 +10815,7 @@
                   <pic:spPr>
                     <a:xfrm>
                       <a:off x="0" y="0"/>
-                      <a:ext cx="4427590" cy="1376101"/>
+                      <a:ext cx="5760720" cy="1756410"/>
                     </a:xfrm>
                     <a:prstGeom prst="rect">
                       <a:avLst/>
@@ -11046,42 +10824,9 @@
                 </pic:pic>
               </a:graphicData>
             </a:graphic>
-            <wp14:sizeRelH relativeFrom="margin">
-              <wp14:pctWidth>0</wp14:pctWidth>
-            </wp14:sizeRelH>
-            <wp14:sizeRelV relativeFrom="margin">
-              <wp14:pctHeight>0</wp14:pctHeight>
-            </wp14:sizeRelV>
           </wp:anchor>
         </w:drawing>
       </w:r>
-    </w:p>
-    <w:p>
-      <w:pPr>
-        <w:pStyle w:val="berschrift1"/>
-        <w:rPr>
-          <w:rFonts w:ascii="Fira Code SemiBold" w:hAnsi="Fira Code SemiBold" w:cs="Fira Code SemiBold"/>
-          <w:b/>
-          <w:bCs/>
-          <w:color w:val="000000" w:themeColor="text1"/>
-          <w:sz w:val="22"/>
-          <w:szCs w:val="22"/>
-          <w:u w:val="single"/>
-        </w:rPr>
-        <w:sectPr>
-          <w:pgSz w:w="11906" w:h="16838"/>
-          <w:pgMar w:top="1417" w:right="1417" w:bottom="1134" w:left="1417" w:header="708" w:footer="708" w:gutter="0"/>
-          <w:pgBorders w:offsetFrom="page">
-            <w:top w:val="single" w:sz="24" w:space="24" w:color="E26D6D"/>
-            <w:left w:val="single" w:sz="24" w:space="24" w:color="E26D6D"/>
-            <w:bottom w:val="single" w:sz="24" w:space="24" w:color="E26D6D"/>
-            <w:right w:val="single" w:sz="24" w:space="24" w:color="E26D6D"/>
-          </w:pgBorders>
-          <w:cols w:space="708"/>
-          <w:titlePg/>
-          <w:docGrid w:linePitch="360"/>
-        </w:sectPr>
-      </w:pPr>
     </w:p>
     <w:p>
       <w:pPr>
@@ -11188,21 +10933,7 @@
         <w:rPr>
           <w:rFonts w:ascii="Fira Code SemiBold" w:hAnsi="Fira Code SemiBold" w:cs="Fira Code SemiBold"/>
         </w:rPr>
-        <w:t xml:space="preserve">Angular ist ein Entwicklungsframework, welches auf </w:t>
-      </w:r>
-      <w:proofErr w:type="spellStart"/>
-      <w:r>
-        <w:rPr>
-          <w:rFonts w:ascii="Fira Code SemiBold" w:hAnsi="Fira Code SemiBold" w:cs="Fira Code SemiBold"/>
-        </w:rPr>
-        <w:t>TypeScript</w:t>
-      </w:r>
-      <w:proofErr w:type="spellEnd"/>
-      <w:r>
-        <w:rPr>
-          <w:rFonts w:ascii="Fira Code SemiBold" w:hAnsi="Fira Code SemiBold" w:cs="Fira Code SemiBold"/>
-        </w:rPr>
-        <w:t xml:space="preserve"> basiert und ein paar Vorteile bietet:</w:t>
+        <w:t>Angular ist ein Entwicklungsframework, welches auf TypeScript basiert und ein paar Vorteile bietet:</w:t>
       </w:r>
     </w:p>
     <w:p>
@@ -11440,21 +11171,7 @@
         <w:rPr>
           <w:rFonts w:ascii="Fira Code SemiBold" w:hAnsi="Fira Code SemiBold" w:cs="Fira Code SemiBold"/>
         </w:rPr>
-        <w:t xml:space="preserve">Projekten verwenden können, um die Entwicklung von eleganten Benutzeroberflächen zu beschleunigen. Angular Material bietet wiederverwendbare und schöne UI-Komponenten wie Karten, Eingaben, Datentabellen, </w:t>
-      </w:r>
-      <w:proofErr w:type="spellStart"/>
-      <w:r>
-        <w:rPr>
-          <w:rFonts w:ascii="Fira Code SemiBold" w:hAnsi="Fira Code SemiBold" w:cs="Fira Code SemiBold"/>
-        </w:rPr>
-        <w:t>Datepicker</w:t>
-      </w:r>
-      <w:proofErr w:type="spellEnd"/>
-      <w:r>
-        <w:rPr>
-          <w:rFonts w:ascii="Fira Code SemiBold" w:hAnsi="Fira Code SemiBold" w:cs="Fira Code SemiBold"/>
-        </w:rPr>
-        <w:t xml:space="preserve"> und vieles mehr.</w:t>
+        <w:t>Projekten verwenden können, um die Entwicklung von eleganten Benutzeroberflächen zu beschleunigen. Angular Material bietet wiederverwendbare und schöne UI-Komponenten wie Karten, Eingaben, Datentabellen, Datepicker und vieles mehr.</w:t>
       </w:r>
       <w:r>
         <w:rPr>
@@ -11686,21 +11403,7 @@
         <w:rPr>
           <w:rFonts w:ascii="Fira Code SemiBold" w:hAnsi="Fira Code SemiBold" w:cs="Fira Code SemiBold"/>
         </w:rPr>
-        <w:t xml:space="preserve">Durch das Eingeben existenter und richtiger Login-Daten soll bei dem </w:t>
-      </w:r>
-      <w:proofErr w:type="spellStart"/>
-      <w:r>
-        <w:rPr>
-          <w:rFonts w:ascii="Fira Code SemiBold" w:hAnsi="Fira Code SemiBold" w:cs="Fira Code SemiBold"/>
-        </w:rPr>
-        <w:t>Submit</w:t>
-      </w:r>
-      <w:proofErr w:type="spellEnd"/>
-      <w:r>
-        <w:rPr>
-          <w:rFonts w:ascii="Fira Code SemiBold" w:hAnsi="Fira Code SemiBold" w:cs="Fira Code SemiBold"/>
-        </w:rPr>
-        <w:t xml:space="preserve"> die neue Seite mit der Tabelle angezeigt werden.</w:t>
+        <w:t>Durch das Eingeben existenter und richtiger Login-Daten soll bei dem Submit die neue Seite mit der Tabelle angezeigt werden.</w:t>
       </w:r>
       <w:r>
         <w:rPr>
@@ -13689,16 +13392,13 @@
           <w:rFonts w:ascii="Fira Code SemiBold" w:hAnsi="Fira Code SemiBold" w:cs="Fira Code SemiBold"/>
           <w:sz w:val="16"/>
           <w:szCs w:val="16"/>
-          <w:lang w:val="en-US"/>
-        </w:rPr>
-      </w:pPr>
-      <w:proofErr w:type="spellStart"/>
+        </w:rPr>
+      </w:pPr>
       <w:r>
         <w:rPr>
           <w:rFonts w:ascii="Fira Code SemiBold" w:hAnsi="Fira Code SemiBold" w:cs="Fira Code SemiBold"/>
           <w:sz w:val="16"/>
           <w:szCs w:val="16"/>
-          <w:lang w:val="en-US"/>
         </w:rPr>
         <w:t>We</w:t>
       </w:r>
@@ -13707,7 +13407,6 @@
           <w:rFonts w:ascii="Fira Code SemiBold" w:hAnsi="Fira Code SemiBold" w:cs="Fira Code SemiBold"/>
           <w:sz w:val="16"/>
           <w:szCs w:val="16"/>
-          <w:lang w:val="en-US"/>
         </w:rPr>
         <w:t>n</w:t>
       </w:r>
@@ -13716,140 +13415,87 @@
           <w:rFonts w:ascii="Fira Code SemiBold" w:hAnsi="Fira Code SemiBold" w:cs="Fira Code SemiBold"/>
           <w:sz w:val="16"/>
           <w:szCs w:val="16"/>
-          <w:lang w:val="en-US"/>
-        </w:rPr>
-        <w:t>n</w:t>
-      </w:r>
-      <w:proofErr w:type="spellEnd"/>
+        </w:rPr>
+        <w:t xml:space="preserve">n </w:t>
+      </w:r>
+      <w:proofErr w:type="spellStart"/>
       <w:r>
         <w:rPr>
           <w:rFonts w:ascii="Fira Code SemiBold" w:hAnsi="Fira Code SemiBold" w:cs="Fira Code SemiBold"/>
           <w:sz w:val="16"/>
           <w:szCs w:val="16"/>
-          <w:lang w:val="en-US"/>
-        </w:rPr>
-        <w:t xml:space="preserve"> </w:t>
-      </w:r>
-      <w:proofErr w:type="spellStart"/>
+        </w:rPr>
+        <w:t>Powershell</w:t>
+      </w:r>
+      <w:proofErr w:type="spellEnd"/>
       <w:r>
         <w:rPr>
           <w:rFonts w:ascii="Fira Code SemiBold" w:hAnsi="Fira Code SemiBold" w:cs="Fira Code SemiBold"/>
           <w:sz w:val="16"/>
           <w:szCs w:val="16"/>
-          <w:lang w:val="en-US"/>
-        </w:rPr>
-        <w:t>Powershell</w:t>
-      </w:r>
-      <w:proofErr w:type="spellEnd"/>
+        </w:rPr>
+        <w:t xml:space="preserve"> „</w:t>
+      </w:r>
+      <w:proofErr w:type="spellStart"/>
       <w:r>
         <w:rPr>
           <w:rFonts w:ascii="Fira Code SemiBold" w:hAnsi="Fira Code SemiBold" w:cs="Fira Code SemiBold"/>
           <w:sz w:val="16"/>
           <w:szCs w:val="16"/>
-          <w:lang w:val="en-US"/>
-        </w:rPr>
-        <w:t xml:space="preserve"> „Compiled </w:t>
-      </w:r>
-      <w:proofErr w:type="gramStart"/>
+        </w:rPr>
+        <w:t>Compiled</w:t>
+      </w:r>
+      <w:proofErr w:type="spellEnd"/>
       <w:r>
         <w:rPr>
           <w:rFonts w:ascii="Fira Code SemiBold" w:hAnsi="Fira Code SemiBold" w:cs="Fira Code SemiBold"/>
           <w:sz w:val="16"/>
           <w:szCs w:val="16"/>
-          <w:lang w:val="en-US"/>
-        </w:rPr>
-        <w:t>successfully“</w:t>
-      </w:r>
+        </w:rPr>
+        <w:t xml:space="preserve"> </w:t>
+      </w:r>
+      <w:proofErr w:type="spellStart"/>
       <w:r>
         <w:rPr>
           <w:rFonts w:ascii="Fira Code SemiBold" w:hAnsi="Fira Code SemiBold" w:cs="Fira Code SemiBold"/>
           <w:sz w:val="16"/>
           <w:szCs w:val="16"/>
-          <w:lang w:val="en-US"/>
-        </w:rPr>
-        <w:t xml:space="preserve"> </w:t>
-      </w:r>
-      <w:proofErr w:type="spellStart"/>
+        </w:rPr>
+        <w:t>successfully</w:t>
+      </w:r>
+      <w:proofErr w:type="spellEnd"/>
       <w:r>
         <w:rPr>
           <w:rFonts w:ascii="Fira Code SemiBold" w:hAnsi="Fira Code SemiBold" w:cs="Fira Code SemiBold"/>
           <w:sz w:val="16"/>
           <w:szCs w:val="16"/>
-          <w:lang w:val="en-US"/>
-        </w:rPr>
-        <w:t>anzeigt</w:t>
-      </w:r>
-      <w:proofErr w:type="spellEnd"/>
-      <w:proofErr w:type="gramEnd"/>
+        </w:rPr>
+        <w:t>“</w:t>
+      </w:r>
       <w:r>
         <w:rPr>
           <w:rFonts w:ascii="Fira Code SemiBold" w:hAnsi="Fira Code SemiBold" w:cs="Fira Code SemiBold"/>
           <w:sz w:val="16"/>
           <w:szCs w:val="16"/>
-          <w:lang w:val="en-US"/>
-        </w:rPr>
-        <w:t xml:space="preserve">, </w:t>
-      </w:r>
-      <w:proofErr w:type="spellStart"/>
+        </w:rPr>
+        <w:t xml:space="preserve"> </w:t>
+      </w:r>
       <w:r>
         <w:rPr>
           <w:rFonts w:ascii="Fira Code SemiBold" w:hAnsi="Fira Code SemiBold" w:cs="Fira Code SemiBold"/>
           <w:sz w:val="16"/>
           <w:szCs w:val="16"/>
-          <w:lang w:val="en-US"/>
-        </w:rPr>
-        <w:t>dann</w:t>
-      </w:r>
-      <w:proofErr w:type="spellEnd"/>
-      <w:r>
+        </w:rPr>
+        <w:t>anzeigt, dann ist die Installation abgeschlossen</w:t>
+      </w:r>
+    </w:p>
+    <w:p>
+      <w:pPr>
+        <w:pStyle w:val="Listenabsatz"/>
         <w:rPr>
           <w:rFonts w:ascii="Fira Code SemiBold" w:hAnsi="Fira Code SemiBold" w:cs="Fira Code SemiBold"/>
           <w:sz w:val="16"/>
           <w:szCs w:val="16"/>
-          <w:lang w:val="en-US"/>
-        </w:rPr>
-        <w:t xml:space="preserve"> </w:t>
-      </w:r>
-      <w:proofErr w:type="spellStart"/>
-      <w:r>
-        <w:rPr>
-          <w:rFonts w:ascii="Fira Code SemiBold" w:hAnsi="Fira Code SemiBold" w:cs="Fira Code SemiBold"/>
-          <w:sz w:val="16"/>
-          <w:szCs w:val="16"/>
-          <w:lang w:val="en-US"/>
-        </w:rPr>
-        <w:t>ist</w:t>
-      </w:r>
-      <w:proofErr w:type="spellEnd"/>
-      <w:r>
-        <w:rPr>
-          <w:rFonts w:ascii="Fira Code SemiBold" w:hAnsi="Fira Code SemiBold" w:cs="Fira Code SemiBold"/>
-          <w:sz w:val="16"/>
-          <w:szCs w:val="16"/>
-          <w:lang w:val="en-US"/>
-        </w:rPr>
-        <w:t xml:space="preserve"> die Installation </w:t>
-      </w:r>
-      <w:proofErr w:type="spellStart"/>
-      <w:r>
-        <w:rPr>
-          <w:rFonts w:ascii="Fira Code SemiBold" w:hAnsi="Fira Code SemiBold" w:cs="Fira Code SemiBold"/>
-          <w:sz w:val="16"/>
-          <w:szCs w:val="16"/>
-          <w:lang w:val="en-US"/>
-        </w:rPr>
-        <w:t>abgeschlossen</w:t>
-      </w:r>
-      <w:proofErr w:type="spellEnd"/>
-    </w:p>
-    <w:p>
-      <w:pPr>
-        <w:pStyle w:val="Listenabsatz"/>
-        <w:rPr>
-          <w:rFonts w:ascii="Fira Code SemiBold" w:hAnsi="Fira Code SemiBold" w:cs="Fira Code SemiBold"/>
-          <w:sz w:val="16"/>
-          <w:szCs w:val="16"/>
-          <w:lang w:val="en-US"/>
         </w:rPr>
       </w:pPr>
     </w:p>

</xml_diff>